<commit_message>
Minor change in IHangman.cs
</commit_message>
<xml_diff>
--- a/Docs/Ideas.docx
+++ b/Docs/Ideas.docx
@@ -660,7 +660,7 @@
           <w:color w:val="0000FF"/>
           <w:highlight w:val="white"/>
         </w:rPr>
-        <w:t>bool</w:t>
+        <w:t>int</w:t>
       </w:r>
       <w:r>
         <w:rPr>
@@ -771,7 +771,6 @@
         <w:rPr>
           <w:rFonts w:ascii="Consolas" w:hAnsi="Consolas" w:cs="Consolas"/>
           <w:color w:val="000000"/>
-          <w:lang w:val="bg-BG"/>
         </w:rPr>
       </w:pPr>
       <w:r>
@@ -852,6 +851,53 @@
         </w:rPr>
         <w:lastRenderedPageBreak/>
         <w:t>да се откажем от изписването на броя познати букви(не видях такова изискване в заданието).</w:t>
+      </w:r>
+    </w:p>
+    <w:p>
+      <w:pPr>
+        <w:rPr>
+          <w:rFonts w:ascii="Consolas" w:hAnsi="Consolas" w:cs="Consolas"/>
+          <w:color w:val="000000"/>
+          <w:lang w:val="bg-BG"/>
+        </w:rPr>
+      </w:pPr>
+      <w:r>
+        <w:rPr>
+          <w:rFonts w:ascii="Consolas" w:hAnsi="Consolas" w:cs="Consolas"/>
+          <w:color w:val="000000"/>
+        </w:rPr>
+        <w:t xml:space="preserve">Update: </w:t>
+      </w:r>
+      <w:r>
+        <w:rPr>
+          <w:rFonts w:ascii="Consolas" w:hAnsi="Consolas" w:cs="Consolas"/>
+          <w:color w:val="000000"/>
+          <w:lang w:val="bg-BG"/>
+        </w:rPr>
+        <w:t xml:space="preserve">3 часа по-късно се сетих, че е по-добре връщаната стойност да си остане </w:t>
+      </w:r>
+      <w:r>
+        <w:rPr>
+          <w:rFonts w:ascii="Consolas" w:hAnsi="Consolas" w:cs="Consolas"/>
+          <w:color w:val="000000"/>
+        </w:rPr>
+        <w:t>int</w:t>
+      </w:r>
+      <w:r>
+        <w:rPr>
+          <w:rFonts w:ascii="Consolas" w:hAnsi="Consolas" w:cs="Consolas"/>
+          <w:color w:val="000000"/>
+          <w:lang w:val="bg-BG"/>
+        </w:rPr>
+        <w:t xml:space="preserve"> и да се запази функционалността непокътната...</w:t>
+      </w:r>
+      <w:r>
+        <w:rPr>
+          <w:rFonts w:ascii="Consolas" w:hAnsi="Consolas" w:cs="Consolas"/>
+          <w:color w:val="000000"/>
+          <w:lang w:val="bg-BG"/>
+        </w:rPr>
+        <w:t xml:space="preserve"> сменяме само името...</w:t>
       </w:r>
       <w:bookmarkStart w:id="0" w:name="_GoBack"/>
       <w:bookmarkEnd w:id="0"/>
@@ -1604,6 +1650,7 @@
   <w:style w:type="character" w:default="1" w:styleId="DefaultParagraphFont">
     <w:name w:val="Default Paragraph Font"/>
     <w:uiPriority w:val="1"/>
+    <w:semiHidden/>
     <w:unhideWhenUsed/>
   </w:style>
   <w:style w:type="table" w:default="1" w:styleId="TableNormal">
@@ -1870,6 +1917,7 @@
   <w:style w:type="character" w:default="1" w:styleId="DefaultParagraphFont">
     <w:name w:val="Default Paragraph Font"/>
     <w:uiPriority w:val="1"/>
+    <w:semiHidden/>
     <w:unhideWhenUsed/>
   </w:style>
   <w:style w:type="table" w:default="1" w:styleId="TableNormal">

</xml_diff>